<commit_message>
single point documentation for installation
</commit_message>
<xml_diff>
--- a/Single Point Installation step.docx
+++ b/Single Point Installation step.docx
@@ -89,8 +89,13 @@
           <w:numId w:val="1"/>
         </w:numPr>
       </w:pPr>
-      <w:r>
-        <w:t xml:space="preserve">lsb_release -a </w:t>
+      <w:proofErr w:type="spellStart"/>
+      <w:r>
+        <w:t>lsb_release</w:t>
+      </w:r>
+      <w:proofErr w:type="spellEnd"/>
+      <w:r>
+        <w:t xml:space="preserve"> -a </w:t>
       </w:r>
     </w:p>
     <w:p>
@@ -102,7 +107,15 @@
         </w:numPr>
       </w:pPr>
       <w:r>
-        <w:t>Install apache using following commands</w:t>
+        <w:t xml:space="preserve">Install </w:t>
+      </w:r>
+      <w:proofErr w:type="spellStart"/>
+      <w:r>
+        <w:t>apache</w:t>
+      </w:r>
+      <w:proofErr w:type="spellEnd"/>
+      <w:r>
+        <w:t xml:space="preserve"> using following commands</w:t>
       </w:r>
     </w:p>
     <w:p>
@@ -113,8 +126,13 @@
           <w:numId w:val="1"/>
         </w:numPr>
       </w:pPr>
-      <w:r>
-        <w:t>sudo apt update</w:t>
+      <w:proofErr w:type="spellStart"/>
+      <w:r>
+        <w:t>sudo</w:t>
+      </w:r>
+      <w:proofErr w:type="spellEnd"/>
+      <w:r>
+        <w:t xml:space="preserve"> apt update</w:t>
       </w:r>
     </w:p>
     <w:p>
@@ -125,8 +143,13 @@
           <w:numId w:val="1"/>
         </w:numPr>
       </w:pPr>
-      <w:r>
-        <w:t>sudo apt install apache2</w:t>
+      <w:proofErr w:type="spellStart"/>
+      <w:r>
+        <w:t>sudo</w:t>
+      </w:r>
+      <w:proofErr w:type="spellEnd"/>
+      <w:r>
+        <w:t xml:space="preserve"> apt install apache2</w:t>
       </w:r>
     </w:p>
     <w:p>
@@ -137,7 +160,15 @@
         <w:t>Note :- Make sure you have installed apache2</w:t>
       </w:r>
       <w:r>
-        <w:t xml:space="preserve"> . Check the apache version with following command (my version </w:t>
+        <w:t xml:space="preserve"> . Check the </w:t>
+      </w:r>
+      <w:proofErr w:type="spellStart"/>
+      <w:r>
+        <w:t>apache</w:t>
+      </w:r>
+      <w:proofErr w:type="spellEnd"/>
+      <w:r>
+        <w:t xml:space="preserve"> version with following command (my version </w:t>
       </w:r>
       <w:r>
         <w:t>Apache/2.4.52 (Ubuntu)</w:t>
@@ -173,13 +204,35 @@
         <w:rPr>
           <w:b/>
         </w:rPr>
-        <w:t>Install php</w:t>
-      </w:r>
+        <w:t xml:space="preserve">Install </w:t>
+      </w:r>
+      <w:proofErr w:type="spellStart"/>
       <w:r>
         <w:rPr>
           <w:b/>
         </w:rPr>
-        <w:t xml:space="preserve"> and other php extensions using following commands</w:t>
+        <w:t>php</w:t>
+      </w:r>
+      <w:proofErr w:type="spellEnd"/>
+      <w:r>
+        <w:rPr>
+          <w:b/>
+        </w:rPr>
+        <w:t xml:space="preserve"> and other </w:t>
+      </w:r>
+      <w:proofErr w:type="spellStart"/>
+      <w:r>
+        <w:rPr>
+          <w:b/>
+        </w:rPr>
+        <w:t>php</w:t>
+      </w:r>
+      <w:proofErr w:type="spellEnd"/>
+      <w:r>
+        <w:rPr>
+          <w:b/>
+        </w:rPr>
+        <w:t xml:space="preserve"> extensions using following commands</w:t>
       </w:r>
     </w:p>
     <w:p>
@@ -190,9 +243,27 @@
           <w:numId w:val="4"/>
         </w:numPr>
       </w:pPr>
-      <w:r>
-        <w:t>sudo apt-add-repository ppa:ondrej/php</w:t>
-      </w:r>
+      <w:proofErr w:type="spellStart"/>
+      <w:r>
+        <w:t>sudo</w:t>
+      </w:r>
+      <w:proofErr w:type="spellEnd"/>
+      <w:r>
+        <w:t xml:space="preserve"> apt-add-repository </w:t>
+      </w:r>
+      <w:proofErr w:type="spellStart"/>
+      <w:r>
+        <w:t>ppa:ondrej</w:t>
+      </w:r>
+      <w:proofErr w:type="spellEnd"/>
+      <w:r>
+        <w:t>/</w:t>
+      </w:r>
+      <w:proofErr w:type="spellStart"/>
+      <w:r>
+        <w:t>php</w:t>
+      </w:r>
+      <w:proofErr w:type="spellEnd"/>
     </w:p>
     <w:p>
       <w:pPr>
@@ -202,8 +273,13 @@
           <w:numId w:val="4"/>
         </w:numPr>
       </w:pPr>
-      <w:r>
-        <w:t>sudo apt-get update</w:t>
+      <w:proofErr w:type="spellStart"/>
+      <w:r>
+        <w:t>sudo</w:t>
+      </w:r>
+      <w:proofErr w:type="spellEnd"/>
+      <w:r>
+        <w:t xml:space="preserve"> apt-get update</w:t>
       </w:r>
     </w:p>
     <w:p>
@@ -214,8 +290,13 @@
           <w:numId w:val="4"/>
         </w:numPr>
       </w:pPr>
-      <w:r>
-        <w:t>sudo apt-get install php7.0</w:t>
+      <w:proofErr w:type="spellStart"/>
+      <w:r>
+        <w:t>sudo</w:t>
+      </w:r>
+      <w:proofErr w:type="spellEnd"/>
+      <w:r>
+        <w:t xml:space="preserve"> apt-get install php7.0</w:t>
       </w:r>
     </w:p>
     <w:p>
@@ -226,8 +307,13 @@
           <w:numId w:val="4"/>
         </w:numPr>
       </w:pPr>
-      <w:r>
-        <w:t>sudo apt-get install php7.0-cli</w:t>
+      <w:proofErr w:type="spellStart"/>
+      <w:r>
+        <w:t>sudo</w:t>
+      </w:r>
+      <w:proofErr w:type="spellEnd"/>
+      <w:r>
+        <w:t xml:space="preserve"> apt-get install php7.0-cli</w:t>
       </w:r>
     </w:p>
     <w:p>
@@ -238,8 +324,13 @@
           <w:numId w:val="4"/>
         </w:numPr>
       </w:pPr>
-      <w:r>
-        <w:t>sudo apt-get install php7.0-mbstring</w:t>
+      <w:proofErr w:type="spellStart"/>
+      <w:r>
+        <w:t>sudo</w:t>
+      </w:r>
+      <w:proofErr w:type="spellEnd"/>
+      <w:r>
+        <w:t xml:space="preserve"> apt-get install php7.0-mbstring</w:t>
       </w:r>
     </w:p>
     <w:p>
@@ -250,8 +341,13 @@
           <w:numId w:val="4"/>
         </w:numPr>
       </w:pPr>
-      <w:r>
-        <w:t>sudo apt-get install php7.0-bcmath</w:t>
+      <w:proofErr w:type="spellStart"/>
+      <w:r>
+        <w:t>sudo</w:t>
+      </w:r>
+      <w:proofErr w:type="spellEnd"/>
+      <w:r>
+        <w:t xml:space="preserve"> apt-get install php7.0-bcmath</w:t>
       </w:r>
     </w:p>
     <w:p>
@@ -262,8 +358,13 @@
           <w:numId w:val="4"/>
         </w:numPr>
       </w:pPr>
-      <w:r>
-        <w:t>sudo apt-get install php7.0-xml</w:t>
+      <w:proofErr w:type="spellStart"/>
+      <w:r>
+        <w:t>sudo</w:t>
+      </w:r>
+      <w:proofErr w:type="spellEnd"/>
+      <w:r>
+        <w:t xml:space="preserve"> apt-get install php7.0-xml</w:t>
       </w:r>
     </w:p>
     <w:p>
@@ -274,8 +375,13 @@
           <w:numId w:val="4"/>
         </w:numPr>
       </w:pPr>
-      <w:r>
-        <w:t>sudo apt-get install php7.0-intl</w:t>
+      <w:proofErr w:type="spellStart"/>
+      <w:r>
+        <w:t>sudo</w:t>
+      </w:r>
+      <w:proofErr w:type="spellEnd"/>
+      <w:r>
+        <w:t xml:space="preserve"> apt-get install php7.0-intl</w:t>
       </w:r>
     </w:p>
     <w:p>
@@ -286,8 +392,13 @@
           <w:numId w:val="4"/>
         </w:numPr>
       </w:pPr>
-      <w:r>
-        <w:t>sudo apt-get install php7.0-mysql</w:t>
+      <w:proofErr w:type="spellStart"/>
+      <w:r>
+        <w:t>sudo</w:t>
+      </w:r>
+      <w:proofErr w:type="spellEnd"/>
+      <w:r>
+        <w:t xml:space="preserve"> apt-get install php7.0-mysql</w:t>
       </w:r>
     </w:p>
     <w:p>
@@ -298,8 +409,13 @@
           <w:numId w:val="4"/>
         </w:numPr>
       </w:pPr>
-      <w:r>
-        <w:t>sudo apt-get install php7.0-gd</w:t>
+      <w:proofErr w:type="spellStart"/>
+      <w:r>
+        <w:t>sudo</w:t>
+      </w:r>
+      <w:proofErr w:type="spellEnd"/>
+      <w:r>
+        <w:t xml:space="preserve"> apt-get install php7.0-gd</w:t>
       </w:r>
     </w:p>
     <w:p>
@@ -310,8 +426,13 @@
           <w:numId w:val="4"/>
         </w:numPr>
       </w:pPr>
-      <w:r>
-        <w:t>sudo apt-get install php7.0-zip</w:t>
+      <w:proofErr w:type="spellStart"/>
+      <w:r>
+        <w:t>sudo</w:t>
+      </w:r>
+      <w:proofErr w:type="spellEnd"/>
+      <w:r>
+        <w:t xml:space="preserve"> apt-get install php7.0-zip</w:t>
       </w:r>
     </w:p>
     <w:p>
@@ -322,8 +443,13 @@
           <w:numId w:val="4"/>
         </w:numPr>
       </w:pPr>
-      <w:r>
-        <w:t>sudo apt-get install php7.0-mysqlnd</w:t>
+      <w:proofErr w:type="spellStart"/>
+      <w:r>
+        <w:t>sudo</w:t>
+      </w:r>
+      <w:proofErr w:type="spellEnd"/>
+      <w:r>
+        <w:t xml:space="preserve"> apt-get install php7.0-mysqlnd</w:t>
       </w:r>
     </w:p>
     <w:p>
@@ -334,8 +460,13 @@
           <w:numId w:val="4"/>
         </w:numPr>
       </w:pPr>
-      <w:r>
-        <w:t>sudo apt-get install php7.0-curl</w:t>
+      <w:proofErr w:type="spellStart"/>
+      <w:r>
+        <w:t>sudo</w:t>
+      </w:r>
+      <w:proofErr w:type="spellEnd"/>
+      <w:r>
+        <w:t xml:space="preserve"> apt-get install php7.0-curl</w:t>
       </w:r>
     </w:p>
     <w:p>
@@ -347,7 +478,15 @@
         </w:numPr>
       </w:pPr>
       <w:r>
-        <w:t>After the installation is done please restart the apache using below commands :-</w:t>
+        <w:t xml:space="preserve">After the installation is done please restart the </w:t>
+      </w:r>
+      <w:proofErr w:type="spellStart"/>
+      <w:r>
+        <w:t>apache</w:t>
+      </w:r>
+      <w:proofErr w:type="spellEnd"/>
+      <w:r>
+        <w:t xml:space="preserve"> using below commands :-</w:t>
       </w:r>
     </w:p>
     <w:p>
@@ -358,8 +497,21 @@
           <w:numId w:val="4"/>
         </w:numPr>
       </w:pPr>
-      <w:r>
-        <w:t>sudo systemctl restart apache2</w:t>
+      <w:proofErr w:type="spellStart"/>
+      <w:r>
+        <w:t>sudo</w:t>
+      </w:r>
+      <w:proofErr w:type="spellEnd"/>
+      <w:r>
+        <w:t xml:space="preserve"> </w:t>
+      </w:r>
+      <w:proofErr w:type="spellStart"/>
+      <w:r>
+        <w:t>systemctl</w:t>
+      </w:r>
+      <w:proofErr w:type="spellEnd"/>
+      <w:r>
+        <w:t xml:space="preserve"> restart apache2</w:t>
       </w:r>
       <w:r>
         <w:t xml:space="preserve"> </w:t>
@@ -385,8 +537,13 @@
           <w:numId w:val="4"/>
         </w:numPr>
       </w:pPr>
-      <w:r>
-        <w:t>sudo service apache2 restart</w:t>
+      <w:proofErr w:type="spellStart"/>
+      <w:r>
+        <w:t>sudo</w:t>
+      </w:r>
+      <w:proofErr w:type="spellEnd"/>
+      <w:r>
+        <w:t xml:space="preserve"> service apache2 restart</w:t>
       </w:r>
     </w:p>
     <w:p>
@@ -414,8 +571,13 @@
           <w:u w:val="none"/>
         </w:rPr>
       </w:pPr>
-      <w:r>
-        <w:t xml:space="preserve">sudo git clone </w:t>
+      <w:proofErr w:type="spellStart"/>
+      <w:r>
+        <w:t>sudo</w:t>
+      </w:r>
+      <w:proofErr w:type="spellEnd"/>
+      <w:r>
+        <w:t xml:space="preserve"> git clone </w:t>
       </w:r>
       <w:hyperlink r:id="rId5" w:history="1">
         <w:r>
@@ -544,7 +706,15 @@
       </w:pPr>
       <w:r>
         <w:lastRenderedPageBreak/>
-        <w:t>For e.g giving write permissions to ‘</w:t>
+        <w:t xml:space="preserve">For </w:t>
+      </w:r>
+      <w:proofErr w:type="spellStart"/>
+      <w:r>
+        <w:t>e.g</w:t>
+      </w:r>
+      <w:proofErr w:type="spellEnd"/>
+      <w:r>
+        <w:t xml:space="preserve"> giving write permissions to ‘</w:t>
       </w:r>
       <w:r>
         <w:t>backend/runtime</w:t>
@@ -553,7 +723,23 @@
         <w:t xml:space="preserve">’ directory </w:t>
       </w:r>
       <w:r>
-        <w:t>(from your project directory i.e dfp)</w:t>
+        <w:t xml:space="preserve">(from your project directory </w:t>
+      </w:r>
+      <w:proofErr w:type="spellStart"/>
+      <w:r>
+        <w:t>i.e</w:t>
+      </w:r>
+      <w:proofErr w:type="spellEnd"/>
+      <w:r>
+        <w:t xml:space="preserve"> </w:t>
+      </w:r>
+      <w:proofErr w:type="spellStart"/>
+      <w:r>
+        <w:t>dfp</w:t>
+      </w:r>
+      <w:proofErr w:type="spellEnd"/>
+      <w:r>
+        <w:t>)</w:t>
       </w:r>
       <w:r>
         <w:t xml:space="preserve">, </w:t>
@@ -562,8 +748,29 @@
         <w:br/>
         <w:t xml:space="preserve">Run : </w:t>
       </w:r>
-      <w:r>
-        <w:t xml:space="preserve">sudo chmod -R a+rw </w:t>
+      <w:proofErr w:type="spellStart"/>
+      <w:r>
+        <w:t>sudo</w:t>
+      </w:r>
+      <w:proofErr w:type="spellEnd"/>
+      <w:r>
+        <w:t xml:space="preserve"> </w:t>
+      </w:r>
+      <w:proofErr w:type="spellStart"/>
+      <w:r>
+        <w:t>chmod</w:t>
+      </w:r>
+      <w:proofErr w:type="spellEnd"/>
+      <w:r>
+        <w:t xml:space="preserve"> -R </w:t>
+      </w:r>
+      <w:proofErr w:type="spellStart"/>
+      <w:r>
+        <w:t>a+rw</w:t>
+      </w:r>
+      <w:proofErr w:type="spellEnd"/>
+      <w:r>
+        <w:t xml:space="preserve"> </w:t>
       </w:r>
       <w:r>
         <w:t>backend/runtime</w:t>
@@ -589,7 +796,15 @@
         </w:numPr>
       </w:pPr>
       <w:r>
-        <w:t>Import sql database which is inside install_database.zip</w:t>
+        <w:t xml:space="preserve">Import </w:t>
+      </w:r>
+      <w:proofErr w:type="spellStart"/>
+      <w:r>
+        <w:t>sql</w:t>
+      </w:r>
+      <w:proofErr w:type="spellEnd"/>
+      <w:r>
+        <w:t xml:space="preserve"> database which is inside install_database.zip</w:t>
       </w:r>
     </w:p>
     <w:p>
@@ -669,7 +884,39 @@
         </w:numPr>
       </w:pPr>
       <w:r>
-        <w:t>{project_dir}\common\config\main-local.php (database configurations you have to set host of server where you have imported the databse, database name , database user name and passowrd)</w:t>
+        <w:t>{</w:t>
+      </w:r>
+      <w:proofErr w:type="spellStart"/>
+      <w:r>
+        <w:t>project_dir</w:t>
+      </w:r>
+      <w:proofErr w:type="spellEnd"/>
+      <w:r>
+        <w:t>}\common\config\main-</w:t>
+      </w:r>
+      <w:proofErr w:type="spellStart"/>
+      <w:r>
+        <w:t>local.php</w:t>
+      </w:r>
+      <w:proofErr w:type="spellEnd"/>
+      <w:r>
+        <w:t xml:space="preserve"> (database configurations you have to set host of server where you have imported the </w:t>
+      </w:r>
+      <w:proofErr w:type="spellStart"/>
+      <w:r>
+        <w:t>databse</w:t>
+      </w:r>
+      <w:proofErr w:type="spellEnd"/>
+      <w:r>
+        <w:t xml:space="preserve">, database name , database user name and </w:t>
+      </w:r>
+      <w:proofErr w:type="spellStart"/>
+      <w:r>
+        <w:t>passowrd</w:t>
+      </w:r>
+      <w:proofErr w:type="spellEnd"/>
+      <w:r>
+        <w:t>)</w:t>
       </w:r>
     </w:p>
     <w:p>
@@ -692,7 +939,29 @@
           <w:szCs w:val="21"/>
           <w:lang w:val="en-IN" w:eastAsia="en-IN"/>
         </w:rPr>
-        <w:t>'db'</w:t>
+        <w:t>'</w:t>
+      </w:r>
+      <w:proofErr w:type="spellStart"/>
+      <w:r>
+        <w:rPr>
+          <w:rFonts w:ascii="Consolas" w:eastAsia="Times New Roman" w:hAnsi="Consolas" w:cs="Times New Roman"/>
+          <w:color w:val="CE9178"/>
+          <w:sz w:val="21"/>
+          <w:szCs w:val="21"/>
+          <w:lang w:val="en-IN" w:eastAsia="en-IN"/>
+        </w:rPr>
+        <w:t>db</w:t>
+      </w:r>
+      <w:proofErr w:type="spellEnd"/>
+      <w:r>
+        <w:rPr>
+          <w:rFonts w:ascii="Consolas" w:eastAsia="Times New Roman" w:hAnsi="Consolas" w:cs="Times New Roman"/>
+          <w:color w:val="CE9178"/>
+          <w:sz w:val="21"/>
+          <w:szCs w:val="21"/>
+          <w:lang w:val="en-IN" w:eastAsia="en-IN"/>
+        </w:rPr>
+        <w:t>'</w:t>
       </w:r>
       <w:r>
         <w:rPr>
@@ -755,7 +1024,51 @@
           <w:szCs w:val="21"/>
           <w:lang w:val="en-IN" w:eastAsia="en-IN"/>
         </w:rPr>
-        <w:t>'yii\db\Connection'</w:t>
+        <w:t>'</w:t>
+      </w:r>
+      <w:proofErr w:type="spellStart"/>
+      <w:r>
+        <w:rPr>
+          <w:rFonts w:ascii="Consolas" w:eastAsia="Times New Roman" w:hAnsi="Consolas" w:cs="Times New Roman"/>
+          <w:color w:val="CE9178"/>
+          <w:sz w:val="21"/>
+          <w:szCs w:val="21"/>
+          <w:lang w:val="en-IN" w:eastAsia="en-IN"/>
+        </w:rPr>
+        <w:t>yii</w:t>
+      </w:r>
+      <w:proofErr w:type="spellEnd"/>
+      <w:r>
+        <w:rPr>
+          <w:rFonts w:ascii="Consolas" w:eastAsia="Times New Roman" w:hAnsi="Consolas" w:cs="Times New Roman"/>
+          <w:color w:val="CE9178"/>
+          <w:sz w:val="21"/>
+          <w:szCs w:val="21"/>
+          <w:lang w:val="en-IN" w:eastAsia="en-IN"/>
+        </w:rPr>
+        <w:t>\</w:t>
+      </w:r>
+      <w:proofErr w:type="spellStart"/>
+      <w:r>
+        <w:rPr>
+          <w:rFonts w:ascii="Consolas" w:eastAsia="Times New Roman" w:hAnsi="Consolas" w:cs="Times New Roman"/>
+          <w:color w:val="CE9178"/>
+          <w:sz w:val="21"/>
+          <w:szCs w:val="21"/>
+          <w:lang w:val="en-IN" w:eastAsia="en-IN"/>
+        </w:rPr>
+        <w:t>db</w:t>
+      </w:r>
+      <w:proofErr w:type="spellEnd"/>
+      <w:r>
+        <w:rPr>
+          <w:rFonts w:ascii="Consolas" w:eastAsia="Times New Roman" w:hAnsi="Consolas" w:cs="Times New Roman"/>
+          <w:color w:val="CE9178"/>
+          <w:sz w:val="21"/>
+          <w:szCs w:val="21"/>
+          <w:lang w:val="en-IN" w:eastAsia="en-IN"/>
+        </w:rPr>
+        <w:t>\Connection'</w:t>
       </w:r>
       <w:r>
         <w:rPr>
@@ -798,7 +1111,29 @@
           <w:szCs w:val="21"/>
           <w:lang w:val="en-IN" w:eastAsia="en-IN"/>
         </w:rPr>
-        <w:t>'dsn'</w:t>
+        <w:t>'</w:t>
+      </w:r>
+      <w:proofErr w:type="spellStart"/>
+      <w:r>
+        <w:rPr>
+          <w:rFonts w:ascii="Consolas" w:eastAsia="Times New Roman" w:hAnsi="Consolas" w:cs="Times New Roman"/>
+          <w:color w:val="CE9178"/>
+          <w:sz w:val="21"/>
+          <w:szCs w:val="21"/>
+          <w:lang w:val="en-IN" w:eastAsia="en-IN"/>
+        </w:rPr>
+        <w:t>dsn</w:t>
+      </w:r>
+      <w:proofErr w:type="spellEnd"/>
+      <w:r>
+        <w:rPr>
+          <w:rFonts w:ascii="Consolas" w:eastAsia="Times New Roman" w:hAnsi="Consolas" w:cs="Times New Roman"/>
+          <w:color w:val="CE9178"/>
+          <w:sz w:val="21"/>
+          <w:szCs w:val="21"/>
+          <w:lang w:val="en-IN" w:eastAsia="en-IN"/>
+        </w:rPr>
+        <w:t>'</w:t>
       </w:r>
       <w:r>
         <w:rPr>
@@ -818,7 +1153,73 @@
           <w:szCs w:val="21"/>
           <w:lang w:val="en-IN" w:eastAsia="en-IN"/>
         </w:rPr>
-        <w:t>'mysql:host=localhost;dbname=dfp'</w:t>
+        <w:t>'</w:t>
+      </w:r>
+      <w:proofErr w:type="spellStart"/>
+      <w:r>
+        <w:rPr>
+          <w:rFonts w:ascii="Consolas" w:eastAsia="Times New Roman" w:hAnsi="Consolas" w:cs="Times New Roman"/>
+          <w:color w:val="CE9178"/>
+          <w:sz w:val="21"/>
+          <w:szCs w:val="21"/>
+          <w:lang w:val="en-IN" w:eastAsia="en-IN"/>
+        </w:rPr>
+        <w:t>mysql:host</w:t>
+      </w:r>
+      <w:proofErr w:type="spellEnd"/>
+      <w:r>
+        <w:rPr>
+          <w:rFonts w:ascii="Consolas" w:eastAsia="Times New Roman" w:hAnsi="Consolas" w:cs="Times New Roman"/>
+          <w:color w:val="CE9178"/>
+          <w:sz w:val="21"/>
+          <w:szCs w:val="21"/>
+          <w:lang w:val="en-IN" w:eastAsia="en-IN"/>
+        </w:rPr>
+        <w:t>=</w:t>
+      </w:r>
+      <w:proofErr w:type="spellStart"/>
+      <w:r>
+        <w:rPr>
+          <w:rFonts w:ascii="Consolas" w:eastAsia="Times New Roman" w:hAnsi="Consolas" w:cs="Times New Roman"/>
+          <w:color w:val="CE9178"/>
+          <w:sz w:val="21"/>
+          <w:szCs w:val="21"/>
+          <w:lang w:val="en-IN" w:eastAsia="en-IN"/>
+        </w:rPr>
+        <w:t>localhost;dbname</w:t>
+      </w:r>
+      <w:proofErr w:type="spellEnd"/>
+      <w:r>
+        <w:rPr>
+          <w:rFonts w:ascii="Consolas" w:eastAsia="Times New Roman" w:hAnsi="Consolas" w:cs="Times New Roman"/>
+          <w:color w:val="CE9178"/>
+          <w:sz w:val="21"/>
+          <w:szCs w:val="21"/>
+          <w:lang w:val="en-IN" w:eastAsia="en-IN"/>
+        </w:rPr>
+        <w:t>=</w:t>
+      </w:r>
+      <w:proofErr w:type="spellStart"/>
+      <w:r>
+        <w:rPr>
+          <w:rFonts w:ascii="Consolas" w:eastAsia="Times New Roman" w:hAnsi="Consolas" w:cs="Times New Roman"/>
+          <w:color w:val="CE9178"/>
+          <w:sz w:val="21"/>
+          <w:szCs w:val="21"/>
+          <w:lang w:val="en-IN" w:eastAsia="en-IN"/>
+        </w:rPr>
+        <w:t>dfp</w:t>
+      </w:r>
+      <w:proofErr w:type="spellEnd"/>
+      <w:r>
+        <w:rPr>
+          <w:rFonts w:ascii="Consolas" w:eastAsia="Times New Roman" w:hAnsi="Consolas" w:cs="Times New Roman"/>
+          <w:color w:val="CE9178"/>
+          <w:sz w:val="21"/>
+          <w:szCs w:val="21"/>
+          <w:lang w:val="en-IN" w:eastAsia="en-IN"/>
+        </w:rPr>
+        <w:t>'</w:t>
       </w:r>
       <w:r>
         <w:rPr>
@@ -1050,7 +1451,29 @@
           <w:szCs w:val="21"/>
           <w:lang w:val="en-IN" w:eastAsia="en-IN"/>
         </w:rPr>
-        <w:t>'enableSchemaCache'</w:t>
+        <w:t>'</w:t>
+      </w:r>
+      <w:proofErr w:type="spellStart"/>
+      <w:r>
+        <w:rPr>
+          <w:rFonts w:ascii="Consolas" w:eastAsia="Times New Roman" w:hAnsi="Consolas" w:cs="Times New Roman"/>
+          <w:color w:val="CE9178"/>
+          <w:sz w:val="21"/>
+          <w:szCs w:val="21"/>
+          <w:lang w:val="en-IN" w:eastAsia="en-IN"/>
+        </w:rPr>
+        <w:t>enableSchemaCache</w:t>
+      </w:r>
+      <w:proofErr w:type="spellEnd"/>
+      <w:r>
+        <w:rPr>
+          <w:rFonts w:ascii="Consolas" w:eastAsia="Times New Roman" w:hAnsi="Consolas" w:cs="Times New Roman"/>
+          <w:color w:val="CE9178"/>
+          <w:sz w:val="21"/>
+          <w:szCs w:val="21"/>
+          <w:lang w:val="en-IN" w:eastAsia="en-IN"/>
+        </w:rPr>
+        <w:t>'</w:t>
       </w:r>
       <w:r>
         <w:rPr>
@@ -1113,7 +1536,29 @@
           <w:szCs w:val="21"/>
           <w:lang w:val="en-IN" w:eastAsia="en-IN"/>
         </w:rPr>
-        <w:t>'schemaCacheDuration'</w:t>
+        <w:t>'</w:t>
+      </w:r>
+      <w:proofErr w:type="spellStart"/>
+      <w:r>
+        <w:rPr>
+          <w:rFonts w:ascii="Consolas" w:eastAsia="Times New Roman" w:hAnsi="Consolas" w:cs="Times New Roman"/>
+          <w:color w:val="CE9178"/>
+          <w:sz w:val="21"/>
+          <w:szCs w:val="21"/>
+          <w:lang w:val="en-IN" w:eastAsia="en-IN"/>
+        </w:rPr>
+        <w:t>schemaCacheDuration</w:t>
+      </w:r>
+      <w:proofErr w:type="spellEnd"/>
+      <w:r>
+        <w:rPr>
+          <w:rFonts w:ascii="Consolas" w:eastAsia="Times New Roman" w:hAnsi="Consolas" w:cs="Times New Roman"/>
+          <w:color w:val="CE9178"/>
+          <w:sz w:val="21"/>
+          <w:szCs w:val="21"/>
+          <w:lang w:val="en-IN" w:eastAsia="en-IN"/>
+        </w:rPr>
+        <w:t>'</w:t>
       </w:r>
       <w:r>
         <w:rPr>
@@ -1176,7 +1621,29 @@
           <w:szCs w:val="21"/>
           <w:lang w:val="en-IN" w:eastAsia="en-IN"/>
         </w:rPr>
-        <w:t>'schemaCache'</w:t>
+        <w:t>'</w:t>
+      </w:r>
+      <w:proofErr w:type="spellStart"/>
+      <w:r>
+        <w:rPr>
+          <w:rFonts w:ascii="Consolas" w:eastAsia="Times New Roman" w:hAnsi="Consolas" w:cs="Times New Roman"/>
+          <w:color w:val="CE9178"/>
+          <w:sz w:val="21"/>
+          <w:szCs w:val="21"/>
+          <w:lang w:val="en-IN" w:eastAsia="en-IN"/>
+        </w:rPr>
+        <w:t>schemaCache</w:t>
+      </w:r>
+      <w:proofErr w:type="spellEnd"/>
+      <w:r>
+        <w:rPr>
+          <w:rFonts w:ascii="Consolas" w:eastAsia="Times New Roman" w:hAnsi="Consolas" w:cs="Times New Roman"/>
+          <w:color w:val="CE9178"/>
+          <w:sz w:val="21"/>
+          <w:szCs w:val="21"/>
+          <w:lang w:val="en-IN" w:eastAsia="en-IN"/>
+        </w:rPr>
+        <w:t>'</w:t>
       </w:r>
       <w:r>
         <w:rPr>
@@ -1196,7 +1663,29 @@
           <w:szCs w:val="21"/>
           <w:lang w:val="en-IN" w:eastAsia="en-IN"/>
         </w:rPr>
-        <w:t>'schemaCache'</w:t>
+        <w:t>'</w:t>
+      </w:r>
+      <w:proofErr w:type="spellStart"/>
+      <w:r>
+        <w:rPr>
+          <w:rFonts w:ascii="Consolas" w:eastAsia="Times New Roman" w:hAnsi="Consolas" w:cs="Times New Roman"/>
+          <w:color w:val="CE9178"/>
+          <w:sz w:val="21"/>
+          <w:szCs w:val="21"/>
+          <w:lang w:val="en-IN" w:eastAsia="en-IN"/>
+        </w:rPr>
+        <w:t>schemaCache</w:t>
+      </w:r>
+      <w:proofErr w:type="spellEnd"/>
+      <w:r>
+        <w:rPr>
+          <w:rFonts w:ascii="Consolas" w:eastAsia="Times New Roman" w:hAnsi="Consolas" w:cs="Times New Roman"/>
+          <w:color w:val="CE9178"/>
+          <w:sz w:val="21"/>
+          <w:szCs w:val="21"/>
+          <w:lang w:val="en-IN" w:eastAsia="en-IN"/>
+        </w:rPr>
+        <w:t>'</w:t>
       </w:r>
       <w:r>
         <w:rPr>
@@ -1367,7 +1856,39 @@
         </w:numPr>
       </w:pPr>
       <w:r>
-        <w:t>{project_dir}common\config\params-local.php (emails , base url i.e base domain , logo path if needed otherwise keep it as it is)</w:t>
+        <w:t>{</w:t>
+      </w:r>
+      <w:proofErr w:type="spellStart"/>
+      <w:r>
+        <w:t>project_dir</w:t>
+      </w:r>
+      <w:proofErr w:type="spellEnd"/>
+      <w:r>
+        <w:t>}common\config\params-</w:t>
+      </w:r>
+      <w:proofErr w:type="spellStart"/>
+      <w:r>
+        <w:t>local.php</w:t>
+      </w:r>
+      <w:proofErr w:type="spellEnd"/>
+      <w:r>
+        <w:t xml:space="preserve"> (emails , base </w:t>
+      </w:r>
+      <w:proofErr w:type="spellStart"/>
+      <w:r>
+        <w:t>url</w:t>
+      </w:r>
+      <w:proofErr w:type="spellEnd"/>
+      <w:r>
+        <w:t xml:space="preserve"> </w:t>
+      </w:r>
+      <w:proofErr w:type="spellStart"/>
+      <w:r>
+        <w:t>i.e</w:t>
+      </w:r>
+      <w:proofErr w:type="spellEnd"/>
+      <w:r>
+        <w:t xml:space="preserve"> base domain , logo path if needed otherwise keep it as it is)</w:t>
       </w:r>
     </w:p>
     <w:p>
@@ -1423,7 +1944,29 @@
           <w:szCs w:val="21"/>
           <w:lang w:val="en-IN" w:eastAsia="en-IN"/>
         </w:rPr>
-        <w:t>'adminEmail'</w:t>
+        <w:t>'</w:t>
+      </w:r>
+      <w:proofErr w:type="spellStart"/>
+      <w:r>
+        <w:rPr>
+          <w:rFonts w:ascii="Consolas" w:eastAsia="Times New Roman" w:hAnsi="Consolas" w:cs="Times New Roman"/>
+          <w:color w:val="CE9178"/>
+          <w:sz w:val="21"/>
+          <w:szCs w:val="21"/>
+          <w:lang w:val="en-IN" w:eastAsia="en-IN"/>
+        </w:rPr>
+        <w:t>adminEmail</w:t>
+      </w:r>
+      <w:proofErr w:type="spellEnd"/>
+      <w:r>
+        <w:rPr>
+          <w:rFonts w:ascii="Consolas" w:eastAsia="Times New Roman" w:hAnsi="Consolas" w:cs="Times New Roman"/>
+          <w:color w:val="CE9178"/>
+          <w:sz w:val="21"/>
+          <w:szCs w:val="21"/>
+          <w:lang w:val="en-IN" w:eastAsia="en-IN"/>
+        </w:rPr>
+        <w:t>'</w:t>
       </w:r>
       <w:r>
         <w:rPr>
@@ -1486,7 +2029,29 @@
           <w:szCs w:val="21"/>
           <w:lang w:val="en-IN" w:eastAsia="en-IN"/>
         </w:rPr>
-        <w:t>'supportEmail'</w:t>
+        <w:t>'</w:t>
+      </w:r>
+      <w:proofErr w:type="spellStart"/>
+      <w:r>
+        <w:rPr>
+          <w:rFonts w:ascii="Consolas" w:eastAsia="Times New Roman" w:hAnsi="Consolas" w:cs="Times New Roman"/>
+          <w:color w:val="CE9178"/>
+          <w:sz w:val="21"/>
+          <w:szCs w:val="21"/>
+          <w:lang w:val="en-IN" w:eastAsia="en-IN"/>
+        </w:rPr>
+        <w:t>supportEmail</w:t>
+      </w:r>
+      <w:proofErr w:type="spellEnd"/>
+      <w:r>
+        <w:rPr>
+          <w:rFonts w:ascii="Consolas" w:eastAsia="Times New Roman" w:hAnsi="Consolas" w:cs="Times New Roman"/>
+          <w:color w:val="CE9178"/>
+          <w:sz w:val="21"/>
+          <w:szCs w:val="21"/>
+          <w:lang w:val="en-IN" w:eastAsia="en-IN"/>
+        </w:rPr>
+        <w:t>'</w:t>
       </w:r>
       <w:r>
         <w:rPr>
@@ -1549,7 +2114,29 @@
           <w:szCs w:val="21"/>
           <w:lang w:val="en-IN" w:eastAsia="en-IN"/>
         </w:rPr>
-        <w:t>'email-assistenza'</w:t>
+        <w:t>'email-</w:t>
+      </w:r>
+      <w:proofErr w:type="spellStart"/>
+      <w:r>
+        <w:rPr>
+          <w:rFonts w:ascii="Consolas" w:eastAsia="Times New Roman" w:hAnsi="Consolas" w:cs="Times New Roman"/>
+          <w:color w:val="CE9178"/>
+          <w:sz w:val="21"/>
+          <w:szCs w:val="21"/>
+          <w:lang w:val="en-IN" w:eastAsia="en-IN"/>
+        </w:rPr>
+        <w:t>assistenza</w:t>
+      </w:r>
+      <w:proofErr w:type="spellEnd"/>
+      <w:r>
+        <w:rPr>
+          <w:rFonts w:ascii="Consolas" w:eastAsia="Times New Roman" w:hAnsi="Consolas" w:cs="Times New Roman"/>
+          <w:color w:val="CE9178"/>
+          <w:sz w:val="21"/>
+          <w:szCs w:val="21"/>
+          <w:lang w:val="en-IN" w:eastAsia="en-IN"/>
+        </w:rPr>
+        <w:t>'</w:t>
       </w:r>
       <w:r>
         <w:rPr>
@@ -1612,7 +2199,29 @@
           <w:szCs w:val="21"/>
           <w:lang w:val="en-IN" w:eastAsia="en-IN"/>
         </w:rPr>
-        <w:t>'user.passwordResetTokenExpire'</w:t>
+        <w:t>'</w:t>
+      </w:r>
+      <w:proofErr w:type="spellStart"/>
+      <w:r>
+        <w:rPr>
+          <w:rFonts w:ascii="Consolas" w:eastAsia="Times New Roman" w:hAnsi="Consolas" w:cs="Times New Roman"/>
+          <w:color w:val="CE9178"/>
+          <w:sz w:val="21"/>
+          <w:szCs w:val="21"/>
+          <w:lang w:val="en-IN" w:eastAsia="en-IN"/>
+        </w:rPr>
+        <w:t>user.passwordResetTokenExpire</w:t>
+      </w:r>
+      <w:proofErr w:type="spellEnd"/>
+      <w:r>
+        <w:rPr>
+          <w:rFonts w:ascii="Consolas" w:eastAsia="Times New Roman" w:hAnsi="Consolas" w:cs="Times New Roman"/>
+          <w:color w:val="CE9178"/>
+          <w:sz w:val="21"/>
+          <w:szCs w:val="21"/>
+          <w:lang w:val="en-IN" w:eastAsia="en-IN"/>
+        </w:rPr>
+        <w:t>'</w:t>
       </w:r>
       <w:r>
         <w:rPr>
@@ -1675,7 +2284,29 @@
           <w:szCs w:val="21"/>
           <w:lang w:val="en-IN" w:eastAsia="en-IN"/>
         </w:rPr>
-        <w:t>'google_places_api_key'</w:t>
+        <w:t>'</w:t>
+      </w:r>
+      <w:proofErr w:type="spellStart"/>
+      <w:r>
+        <w:rPr>
+          <w:rFonts w:ascii="Consolas" w:eastAsia="Times New Roman" w:hAnsi="Consolas" w:cs="Times New Roman"/>
+          <w:color w:val="CE9178"/>
+          <w:sz w:val="21"/>
+          <w:szCs w:val="21"/>
+          <w:lang w:val="en-IN" w:eastAsia="en-IN"/>
+        </w:rPr>
+        <w:t>google_places_api_key</w:t>
+      </w:r>
+      <w:proofErr w:type="spellEnd"/>
+      <w:r>
+        <w:rPr>
+          <w:rFonts w:ascii="Consolas" w:eastAsia="Times New Roman" w:hAnsi="Consolas" w:cs="Times New Roman"/>
+          <w:color w:val="CE9178"/>
+          <w:sz w:val="21"/>
+          <w:szCs w:val="21"/>
+          <w:lang w:val="en-IN" w:eastAsia="en-IN"/>
+        </w:rPr>
+        <w:t>'</w:t>
       </w:r>
       <w:r>
         <w:rPr>
@@ -1739,7 +2370,29 @@
           <w:szCs w:val="21"/>
           <w:lang w:val="en-IN" w:eastAsia="en-IN"/>
         </w:rPr>
-        <w:t>'google_recaptcha_site_key'</w:t>
+        <w:t>'</w:t>
+      </w:r>
+      <w:proofErr w:type="spellStart"/>
+      <w:r>
+        <w:rPr>
+          <w:rFonts w:ascii="Consolas" w:eastAsia="Times New Roman" w:hAnsi="Consolas" w:cs="Times New Roman"/>
+          <w:color w:val="CE9178"/>
+          <w:sz w:val="21"/>
+          <w:szCs w:val="21"/>
+          <w:lang w:val="en-IN" w:eastAsia="en-IN"/>
+        </w:rPr>
+        <w:t>google_recaptcha_site_key</w:t>
+      </w:r>
+      <w:proofErr w:type="spellEnd"/>
+      <w:r>
+        <w:rPr>
+          <w:rFonts w:ascii="Consolas" w:eastAsia="Times New Roman" w:hAnsi="Consolas" w:cs="Times New Roman"/>
+          <w:color w:val="CE9178"/>
+          <w:sz w:val="21"/>
+          <w:szCs w:val="21"/>
+          <w:lang w:val="en-IN" w:eastAsia="en-IN"/>
+        </w:rPr>
+        <w:t>'</w:t>
       </w:r>
       <w:r>
         <w:rPr>
@@ -1845,7 +2498,29 @@
           <w:szCs w:val="21"/>
           <w:lang w:val="en-IN" w:eastAsia="en-IN"/>
         </w:rPr>
-        <w:t>'backendUrl'</w:t>
+        <w:t>'</w:t>
+      </w:r>
+      <w:proofErr w:type="spellStart"/>
+      <w:r>
+        <w:rPr>
+          <w:rFonts w:ascii="Consolas" w:eastAsia="Times New Roman" w:hAnsi="Consolas" w:cs="Times New Roman"/>
+          <w:color w:val="CE9178"/>
+          <w:sz w:val="21"/>
+          <w:szCs w:val="21"/>
+          <w:lang w:val="en-IN" w:eastAsia="en-IN"/>
+        </w:rPr>
+        <w:t>backendUrl</w:t>
+      </w:r>
+      <w:proofErr w:type="spellEnd"/>
+      <w:r>
+        <w:rPr>
+          <w:rFonts w:ascii="Consolas" w:eastAsia="Times New Roman" w:hAnsi="Consolas" w:cs="Times New Roman"/>
+          <w:color w:val="CE9178"/>
+          <w:sz w:val="21"/>
+          <w:szCs w:val="21"/>
+          <w:lang w:val="en-IN" w:eastAsia="en-IN"/>
+        </w:rPr>
+        <w:t>'</w:t>
       </w:r>
       <w:r>
         <w:rPr>
@@ -1918,7 +2593,29 @@
           <w:szCs w:val="21"/>
           <w:lang w:val="en-IN" w:eastAsia="en-IN"/>
         </w:rPr>
-        <w:t>'frontendUrl'</w:t>
+        <w:t>'</w:t>
+      </w:r>
+      <w:proofErr w:type="spellStart"/>
+      <w:r>
+        <w:rPr>
+          <w:rFonts w:ascii="Consolas" w:eastAsia="Times New Roman" w:hAnsi="Consolas" w:cs="Times New Roman"/>
+          <w:color w:val="CE9178"/>
+          <w:sz w:val="21"/>
+          <w:szCs w:val="21"/>
+          <w:lang w:val="en-IN" w:eastAsia="en-IN"/>
+        </w:rPr>
+        <w:t>frontendUrl</w:t>
+      </w:r>
+      <w:proofErr w:type="spellEnd"/>
+      <w:r>
+        <w:rPr>
+          <w:rFonts w:ascii="Consolas" w:eastAsia="Times New Roman" w:hAnsi="Consolas" w:cs="Times New Roman"/>
+          <w:color w:val="CE9178"/>
+          <w:sz w:val="21"/>
+          <w:szCs w:val="21"/>
+          <w:lang w:val="en-IN" w:eastAsia="en-IN"/>
+        </w:rPr>
+        <w:t>'</w:t>
       </w:r>
       <w:r>
         <w:rPr>
@@ -2004,7 +2701,23 @@
         </w:numPr>
       </w:pPr>
       <w:r>
-        <w:t>{project_dir}backend\config\params-local.php (change map key here)</w:t>
+        <w:t>{</w:t>
+      </w:r>
+      <w:proofErr w:type="spellStart"/>
+      <w:r>
+        <w:t>project_dir</w:t>
+      </w:r>
+      <w:proofErr w:type="spellEnd"/>
+      <w:r>
+        <w:t>}backend\config\params-</w:t>
+      </w:r>
+      <w:proofErr w:type="spellStart"/>
+      <w:r>
+        <w:t>local.php</w:t>
+      </w:r>
+      <w:proofErr w:type="spellEnd"/>
+      <w:r>
+        <w:t xml:space="preserve"> (change map key here)</w:t>
       </w:r>
     </w:p>
     <w:p>
@@ -2027,8 +2740,20 @@
           <w:szCs w:val="21"/>
           <w:lang w:val="en-IN" w:eastAsia="en-IN"/>
         </w:rPr>
-        <w:t>$googleMapsApiKey</w:t>
-      </w:r>
+        <w:t>$</w:t>
+      </w:r>
+      <w:proofErr w:type="spellStart"/>
+      <w:r>
+        <w:rPr>
+          <w:rFonts w:ascii="Consolas" w:eastAsia="Times New Roman" w:hAnsi="Consolas" w:cs="Times New Roman"/>
+          <w:color w:val="9CDCFE"/>
+          <w:sz w:val="21"/>
+          <w:szCs w:val="21"/>
+          <w:lang w:val="en-IN" w:eastAsia="en-IN"/>
+        </w:rPr>
+        <w:t>googleMapsApiKey</w:t>
+      </w:r>
+      <w:proofErr w:type="spellEnd"/>
       <w:r>
         <w:rPr>
           <w:rFonts w:ascii="Consolas" w:eastAsia="Times New Roman" w:hAnsi="Consolas" w:cs="Times New Roman"/>
@@ -2047,7 +2772,29 @@
           <w:szCs w:val="21"/>
           <w:lang w:val="en-IN" w:eastAsia="en-IN"/>
         </w:rPr>
-        <w:t>'set_your_api_key'</w:t>
+        <w:t>'</w:t>
+      </w:r>
+      <w:proofErr w:type="spellStart"/>
+      <w:r>
+        <w:rPr>
+          <w:rFonts w:ascii="Consolas" w:eastAsia="Times New Roman" w:hAnsi="Consolas" w:cs="Times New Roman"/>
+          <w:color w:val="CE9178"/>
+          <w:sz w:val="21"/>
+          <w:szCs w:val="21"/>
+          <w:lang w:val="en-IN" w:eastAsia="en-IN"/>
+        </w:rPr>
+        <w:t>set_your_api_key</w:t>
+      </w:r>
+      <w:proofErr w:type="spellEnd"/>
+      <w:r>
+        <w:rPr>
+          <w:rFonts w:ascii="Consolas" w:eastAsia="Times New Roman" w:hAnsi="Consolas" w:cs="Times New Roman"/>
+          <w:color w:val="CE9178"/>
+          <w:sz w:val="21"/>
+          <w:szCs w:val="21"/>
+          <w:lang w:val="en-IN" w:eastAsia="en-IN"/>
+        </w:rPr>
+        <w:t>'</w:t>
       </w:r>
       <w:r>
         <w:rPr>
@@ -2064,6 +2811,1023 @@
       <w:pPr>
         <w:pStyle w:val="ListParagraph"/>
         <w:ind w:left="1440"/>
+        <w:rPr>
+          <w:lang w:val="en-IN"/>
+        </w:rPr>
+      </w:pPr>
+    </w:p>
+    <w:p>
+      <w:pPr>
+        <w:pStyle w:val="ListParagraph"/>
+        <w:ind w:left="1440"/>
+        <w:rPr>
+          <w:lang w:val="en-IN"/>
+        </w:rPr>
+      </w:pPr>
+    </w:p>
+    <w:p>
+      <w:pPr>
+        <w:pStyle w:val="ListParagraph"/>
+        <w:numPr>
+          <w:ilvl w:val="0"/>
+          <w:numId w:val="7"/>
+        </w:numPr>
+        <w:rPr>
+          <w:lang w:val="en-IN"/>
+        </w:rPr>
+      </w:pPr>
+      <w:r>
+        <w:rPr>
+          <w:lang w:val="en-IN"/>
+        </w:rPr>
+        <w:t xml:space="preserve">Following </w:t>
+      </w:r>
+      <w:proofErr w:type="spellStart"/>
+      <w:r>
+        <w:rPr>
+          <w:lang w:val="en-IN"/>
+        </w:rPr>
+        <w:t>apache</w:t>
+      </w:r>
+      <w:proofErr w:type="spellEnd"/>
+      <w:r>
+        <w:rPr>
+          <w:lang w:val="en-IN"/>
+        </w:rPr>
+        <w:t xml:space="preserve"> configurations will also need to be done in order to enable</w:t>
+      </w:r>
+      <w:r>
+        <w:rPr>
+          <w:lang w:val="en-IN"/>
+        </w:rPr>
+        <w:t xml:space="preserve"> module</w:t>
+      </w:r>
+      <w:r>
+        <w:rPr>
+          <w:lang w:val="en-IN"/>
+        </w:rPr>
+        <w:t xml:space="preserve"> rewrite</w:t>
+      </w:r>
+    </w:p>
+    <w:p>
+      <w:pPr>
+        <w:pStyle w:val="ListParagraph"/>
+        <w:numPr>
+          <w:ilvl w:val="1"/>
+          <w:numId w:val="7"/>
+        </w:numPr>
+        <w:rPr>
+          <w:lang w:val="en-IN"/>
+        </w:rPr>
+      </w:pPr>
+      <w:r>
+        <w:rPr>
+          <w:lang w:val="en-IN"/>
+        </w:rPr>
+        <w:t xml:space="preserve">Run : </w:t>
+      </w:r>
+      <w:proofErr w:type="spellStart"/>
+      <w:r>
+        <w:t>sudo</w:t>
+      </w:r>
+      <w:proofErr w:type="spellEnd"/>
+      <w:r>
+        <w:t xml:space="preserve"> a2enmod rewrite</w:t>
+      </w:r>
+    </w:p>
+    <w:p>
+      <w:pPr>
+        <w:pStyle w:val="ListParagraph"/>
+        <w:numPr>
+          <w:ilvl w:val="1"/>
+          <w:numId w:val="7"/>
+        </w:numPr>
+        <w:rPr>
+          <w:lang w:val="en-IN"/>
+        </w:rPr>
+      </w:pPr>
+      <w:r>
+        <w:rPr>
+          <w:lang w:val="en-IN"/>
+        </w:rPr>
+        <w:t xml:space="preserve">Run : </w:t>
+      </w:r>
+      <w:proofErr w:type="spellStart"/>
+      <w:r>
+        <w:t>sudo</w:t>
+      </w:r>
+      <w:proofErr w:type="spellEnd"/>
+      <w:r>
+        <w:t xml:space="preserve"> </w:t>
+      </w:r>
+      <w:proofErr w:type="spellStart"/>
+      <w:r>
+        <w:t>systemctl</w:t>
+      </w:r>
+      <w:proofErr w:type="spellEnd"/>
+      <w:r>
+        <w:t xml:space="preserve"> restart apache2</w:t>
+      </w:r>
+    </w:p>
+    <w:p>
+      <w:pPr>
+        <w:pStyle w:val="ListParagraph"/>
+        <w:numPr>
+          <w:ilvl w:val="0"/>
+          <w:numId w:val="7"/>
+        </w:numPr>
+        <w:rPr>
+          <w:lang w:val="en-IN"/>
+        </w:rPr>
+      </w:pPr>
+      <w:r>
+        <w:rPr>
+          <w:lang w:val="en-IN"/>
+        </w:rPr>
+        <w:t xml:space="preserve">Following </w:t>
+      </w:r>
+      <w:proofErr w:type="spellStart"/>
+      <w:r>
+        <w:rPr>
+          <w:lang w:val="en-IN"/>
+        </w:rPr>
+        <w:t>apache</w:t>
+      </w:r>
+      <w:proofErr w:type="spellEnd"/>
+      <w:r>
+        <w:rPr>
+          <w:lang w:val="en-IN"/>
+        </w:rPr>
+        <w:t xml:space="preserve"> changes will need to be done to enable </w:t>
+      </w:r>
+      <w:proofErr w:type="spellStart"/>
+      <w:r>
+        <w:rPr>
+          <w:lang w:val="en-IN"/>
+        </w:rPr>
+        <w:t>htaccess</w:t>
+      </w:r>
+      <w:proofErr w:type="spellEnd"/>
+    </w:p>
+    <w:p>
+      <w:pPr>
+        <w:pStyle w:val="ListParagraph"/>
+        <w:numPr>
+          <w:ilvl w:val="1"/>
+          <w:numId w:val="7"/>
+        </w:numPr>
+        <w:rPr>
+          <w:lang w:val="en-IN"/>
+        </w:rPr>
+      </w:pPr>
+      <w:r>
+        <w:rPr>
+          <w:lang w:val="en-IN"/>
+        </w:rPr>
+        <w:t xml:space="preserve">Navigate to </w:t>
+      </w:r>
+      <w:r>
+        <w:rPr>
+          <w:lang w:val="en-IN"/>
+        </w:rPr>
+        <w:t>/etc/apache2</w:t>
+      </w:r>
+      <w:r>
+        <w:rPr>
+          <w:lang w:val="en-IN"/>
+        </w:rPr>
+        <w:t xml:space="preserve"> path </w:t>
+      </w:r>
+    </w:p>
+    <w:p>
+      <w:pPr>
+        <w:pStyle w:val="ListParagraph"/>
+        <w:numPr>
+          <w:ilvl w:val="1"/>
+          <w:numId w:val="7"/>
+        </w:numPr>
+        <w:rPr>
+          <w:lang w:val="en-IN"/>
+        </w:rPr>
+      </w:pPr>
+      <w:r>
+        <w:rPr>
+          <w:lang w:val="en-IN"/>
+        </w:rPr>
+        <w:t xml:space="preserve">Open </w:t>
+      </w:r>
+      <w:r>
+        <w:t>apache2.conf</w:t>
+      </w:r>
+      <w:r>
+        <w:t xml:space="preserve"> (</w:t>
+      </w:r>
+      <w:proofErr w:type="spellStart"/>
+      <w:r>
+        <w:t>i.e</w:t>
+      </w:r>
+      <w:proofErr w:type="spellEnd"/>
+      <w:r>
+        <w:t xml:space="preserve"> Run :</w:t>
+      </w:r>
+      <w:r>
+        <w:t xml:space="preserve"> </w:t>
+      </w:r>
+      <w:proofErr w:type="spellStart"/>
+      <w:r>
+        <w:t>sudo</w:t>
+      </w:r>
+      <w:proofErr w:type="spellEnd"/>
+      <w:r>
+        <w:t xml:space="preserve"> nano /</w:t>
+      </w:r>
+      <w:proofErr w:type="spellStart"/>
+      <w:r>
+        <w:t>etc</w:t>
+      </w:r>
+      <w:proofErr w:type="spellEnd"/>
+      <w:r>
+        <w:t>/apache2/apache2.conf</w:t>
+      </w:r>
+      <w:r>
+        <w:t>)</w:t>
+      </w:r>
+    </w:p>
+    <w:p>
+      <w:pPr>
+        <w:pStyle w:val="ListParagraph"/>
+        <w:numPr>
+          <w:ilvl w:val="2"/>
+          <w:numId w:val="7"/>
+        </w:numPr>
+        <w:rPr>
+          <w:lang w:val="en-IN"/>
+        </w:rPr>
+      </w:pPr>
+      <w:r>
+        <w:t xml:space="preserve">Replace </w:t>
+      </w:r>
+    </w:p>
+    <w:bookmarkStart w:id="0" w:name="_MON_1721920196"/>
+    <w:bookmarkEnd w:id="0"/>
+    <w:p>
+      <w:pPr>
+        <w:pStyle w:val="ListParagraph"/>
+        <w:ind w:left="2880"/>
+        <w:rPr>
+          <w:color w:val="FFFFFF" w:themeColor="background1"/>
+          <w:lang w:val="en-IN"/>
+        </w:rPr>
+      </w:pPr>
+      <w:r>
+        <w:rPr>
+          <w:color w:val="FFFFFF" w:themeColor="background1"/>
+          <w:lang w:val="en-IN"/>
+        </w:rPr>
+        <w:object w:dxaOrig="9026" w:dyaOrig="2699" w14:anchorId="6D42B120">
+          <v:shapetype id="_x0000_t75" coordsize="21600,21600" o:spt="75" o:preferrelative="t" path="m@4@5l@4@11@9@11@9@5xe" filled="f" stroked="f">
+            <v:stroke joinstyle="miter"/>
+            <v:formulas>
+              <v:f eqn="if lineDrawn pixelLineWidth 0"/>
+              <v:f eqn="sum @0 1 0"/>
+              <v:f eqn="sum 0 0 @1"/>
+              <v:f eqn="prod @2 1 2"/>
+              <v:f eqn="prod @3 21600 pixelWidth"/>
+              <v:f eqn="prod @3 21600 pixelHeight"/>
+              <v:f eqn="sum @0 0 1"/>
+              <v:f eqn="prod @6 1 2"/>
+              <v:f eqn="prod @7 21600 pixelWidth"/>
+              <v:f eqn="sum @8 21600 0"/>
+              <v:f eqn="prod @7 21600 pixelHeight"/>
+              <v:f eqn="sum @10 21600 0"/>
+            </v:formulas>
+            <v:path o:extrusionok="f" gradientshapeok="t" o:connecttype="rect"/>
+            <o:lock v:ext="edit" aspectratio="t"/>
+          </v:shapetype>
+          <v:shape id="_x0000_i1036" type="#_x0000_t75" style="width:451.5pt;height:135pt" o:ole="">
+            <v:imagedata r:id="rId6" o:title=""/>
+          </v:shape>
+          <o:OLEObject Type="Embed" ProgID="Word.OpenDocumentText.12" ShapeID="_x0000_i1036" DrawAspect="Content" ObjectID="_1721926010" r:id="rId7"/>
+        </w:object>
+      </w:r>
+    </w:p>
+    <w:p>
+      <w:pPr>
+        <w:pStyle w:val="ListParagraph"/>
+        <w:numPr>
+          <w:ilvl w:val="2"/>
+          <w:numId w:val="7"/>
+        </w:numPr>
+        <w:rPr>
+          <w:lang w:val="en-IN"/>
+        </w:rPr>
+      </w:pPr>
+      <w:r>
+        <w:t>With</w:t>
+      </w:r>
+    </w:p>
+    <w:bookmarkStart w:id="1" w:name="_MON_1721920367"/>
+    <w:bookmarkEnd w:id="1"/>
+    <w:p>
+      <w:pPr>
+        <w:pStyle w:val="ListParagraph"/>
+        <w:ind w:left="2880"/>
+      </w:pPr>
+      <w:r>
+        <w:object w:dxaOrig="9026" w:dyaOrig="2699" w14:anchorId="631B0C13">
+          <v:shape id="_x0000_i1039" type="#_x0000_t75" style="width:451.5pt;height:135pt" o:ole="">
+            <v:imagedata r:id="rId8" o:title=""/>
+          </v:shape>
+          <o:OLEObject Type="Embed" ProgID="Word.OpenDocumentText.12" ShapeID="_x0000_i1039" DrawAspect="Content" ObjectID="_1721926011" r:id="rId9"/>
+        </w:object>
+      </w:r>
+    </w:p>
+    <w:p>
+      <w:pPr>
+        <w:pStyle w:val="ListParagraph"/>
+        <w:numPr>
+          <w:ilvl w:val="0"/>
+          <w:numId w:val="9"/>
+        </w:numPr>
+        <w:rPr>
+          <w:lang w:val="en-IN"/>
+        </w:rPr>
+      </w:pPr>
+      <w:r>
+        <w:rPr>
+          <w:lang w:val="en-IN"/>
+        </w:rPr>
+        <w:t>Add</w:t>
+      </w:r>
+      <w:r>
+        <w:rPr>
+          <w:lang w:val="en-IN"/>
+        </w:rPr>
+        <w:t xml:space="preserve"> </w:t>
+      </w:r>
+      <w:proofErr w:type="spellStart"/>
+      <w:r>
+        <w:rPr>
+          <w:lang w:val="en-IN"/>
+        </w:rPr>
+        <w:t>apache</w:t>
+      </w:r>
+      <w:proofErr w:type="spellEnd"/>
+      <w:r>
+        <w:rPr>
+          <w:lang w:val="en-IN"/>
+        </w:rPr>
+        <w:t xml:space="preserve"> virtual host </w:t>
+      </w:r>
+    </w:p>
+    <w:p>
+      <w:pPr>
+        <w:pStyle w:val="ListParagraph"/>
+        <w:numPr>
+          <w:ilvl w:val="1"/>
+          <w:numId w:val="9"/>
+        </w:numPr>
+        <w:rPr>
+          <w:lang w:val="en-IN"/>
+        </w:rPr>
+      </w:pPr>
+      <w:r>
+        <w:rPr>
+          <w:lang w:val="en-IN"/>
+        </w:rPr>
+        <w:t xml:space="preserve">Navigate to /etc/apache2/sites-enabled path </w:t>
+      </w:r>
+      <w:r>
+        <w:rPr>
+          <w:lang w:val="en-IN"/>
+        </w:rPr>
+        <w:t xml:space="preserve">(Run : </w:t>
+      </w:r>
+      <w:r>
+        <w:rPr>
+          <w:lang w:val="en-IN"/>
+        </w:rPr>
+        <w:t>cd /etc/apache2/sites-enabled/</w:t>
+      </w:r>
+      <w:r>
+        <w:rPr>
+          <w:lang w:val="en-IN"/>
+        </w:rPr>
+        <w:t>)</w:t>
+      </w:r>
+    </w:p>
+    <w:p>
+      <w:pPr>
+        <w:pStyle w:val="ListParagraph"/>
+        <w:numPr>
+          <w:ilvl w:val="1"/>
+          <w:numId w:val="9"/>
+        </w:numPr>
+        <w:rPr>
+          <w:lang w:val="en-IN"/>
+        </w:rPr>
+      </w:pPr>
+      <w:r>
+        <w:rPr>
+          <w:lang w:val="en-IN"/>
+        </w:rPr>
+        <w:lastRenderedPageBreak/>
+        <w:t xml:space="preserve">Check all the virtual hosts </w:t>
+      </w:r>
+      <w:r>
+        <w:rPr>
+          <w:lang w:val="en-IN"/>
+        </w:rPr>
+        <w:t xml:space="preserve">. By default there will be default virtual host file </w:t>
+      </w:r>
+      <w:r>
+        <w:rPr>
+          <w:lang w:val="en-IN"/>
+        </w:rPr>
+        <w:t>000-default.conf</w:t>
+      </w:r>
+      <w:r>
+        <w:rPr>
+          <w:lang w:val="en-IN"/>
+        </w:rPr>
+        <w:t xml:space="preserve"> (Run : ls -a ,</w:t>
+      </w:r>
+      <w:r>
+        <w:rPr>
+          <w:lang w:val="en-IN"/>
+        </w:rPr>
+        <w:t>on this location</w:t>
+      </w:r>
+      <w:r>
+        <w:rPr>
+          <w:lang w:val="en-IN"/>
+        </w:rPr>
+        <w:t xml:space="preserve"> to see all the virtual hosts) </w:t>
+      </w:r>
+    </w:p>
+    <w:p>
+      <w:pPr>
+        <w:pStyle w:val="ListParagraph"/>
+        <w:ind w:left="1080"/>
+        <w:rPr>
+          <w:lang w:val="en-IN"/>
+        </w:rPr>
+      </w:pPr>
+      <w:r>
+        <w:rPr>
+          <w:noProof/>
+        </w:rPr>
+        <w:drawing>
+          <wp:inline distT="0" distB="0" distL="0" distR="0" wp14:anchorId="3D56BD5F" wp14:editId="6E969742">
+            <wp:extent cx="5943600" cy="436880"/>
+            <wp:effectExtent l="0" t="0" r="0" b="0"/>
+            <wp:docPr id="1" name="Picture 1"/>
+            <wp:cNvGraphicFramePr>
+              <a:graphicFrameLocks xmlns:a="http://schemas.openxmlformats.org/drawingml/2006/main" noChangeAspect="1"/>
+            </wp:cNvGraphicFramePr>
+            <a:graphic xmlns:a="http://schemas.openxmlformats.org/drawingml/2006/main">
+              <a:graphicData uri="http://schemas.openxmlformats.org/drawingml/2006/picture">
+                <pic:pic xmlns:pic="http://schemas.openxmlformats.org/drawingml/2006/picture">
+                  <pic:nvPicPr>
+                    <pic:cNvPr id="1" name=""/>
+                    <pic:cNvPicPr/>
+                  </pic:nvPicPr>
+                  <pic:blipFill>
+                    <a:blip r:embed="rId10"/>
+                    <a:stretch>
+                      <a:fillRect/>
+                    </a:stretch>
+                  </pic:blipFill>
+                  <pic:spPr>
+                    <a:xfrm>
+                      <a:off x="0" y="0"/>
+                      <a:ext cx="5943600" cy="436880"/>
+                    </a:xfrm>
+                    <a:prstGeom prst="rect">
+                      <a:avLst/>
+                    </a:prstGeom>
+                  </pic:spPr>
+                </pic:pic>
+              </a:graphicData>
+            </a:graphic>
+          </wp:inline>
+        </w:drawing>
+      </w:r>
+    </w:p>
+    <w:p>
+      <w:pPr>
+        <w:pStyle w:val="ListParagraph"/>
+        <w:numPr>
+          <w:ilvl w:val="1"/>
+          <w:numId w:val="9"/>
+        </w:numPr>
+        <w:rPr>
+          <w:lang w:val="en-IN"/>
+        </w:rPr>
+      </w:pPr>
+      <w:r>
+        <w:rPr>
+          <w:lang w:val="en-IN"/>
+        </w:rPr>
+        <w:t xml:space="preserve">Add the following line in that file (I have attached </w:t>
+      </w:r>
+      <w:proofErr w:type="spellStart"/>
+      <w:r>
+        <w:rPr>
+          <w:lang w:val="en-IN"/>
+        </w:rPr>
+        <w:t>s.s</w:t>
+      </w:r>
+      <w:proofErr w:type="spellEnd"/>
+      <w:r>
+        <w:rPr>
+          <w:lang w:val="en-IN"/>
+        </w:rPr>
+        <w:t xml:space="preserve"> of how it will look like</w:t>
+      </w:r>
+      <w:r>
+        <w:rPr>
+          <w:lang w:val="en-IN"/>
+        </w:rPr>
+        <w:t xml:space="preserve"> before and after the changes</w:t>
+      </w:r>
+      <w:r>
+        <w:rPr>
+          <w:lang w:val="en-IN"/>
+        </w:rPr>
+        <w:t>)</w:t>
+      </w:r>
+    </w:p>
+    <w:bookmarkStart w:id="2" w:name="_MON_1721925687"/>
+    <w:bookmarkEnd w:id="2"/>
+    <w:p>
+      <w:pPr>
+        <w:pStyle w:val="ListParagraph"/>
+        <w:ind w:left="360"/>
+        <w:rPr>
+          <w:lang w:val="en-IN"/>
+        </w:rPr>
+      </w:pPr>
+      <w:r>
+        <w:rPr>
+          <w:lang w:val="en-IN"/>
+        </w:rPr>
+        <w:object w:dxaOrig="9026" w:dyaOrig="450" w14:anchorId="68F38CA8">
+          <v:shape id="_x0000_i1046" type="#_x0000_t75" style="width:451.5pt;height:22.5pt" o:ole="">
+            <v:imagedata r:id="rId11" o:title=""/>
+          </v:shape>
+          <o:OLEObject Type="Embed" ProgID="Word.OpenDocumentText.12" ShapeID="_x0000_i1046" DrawAspect="Content" ObjectID="_1721926012" r:id="rId12"/>
+        </w:object>
+      </w:r>
+      <w:r>
+        <w:rPr>
+          <w:lang w:val="en-IN"/>
+        </w:rPr>
+        <w:t>Before</w:t>
+      </w:r>
+    </w:p>
+    <w:p>
+      <w:pPr>
+        <w:pStyle w:val="ListParagraph"/>
+        <w:ind w:left="360"/>
+        <w:rPr>
+          <w:lang w:val="en-IN"/>
+        </w:rPr>
+      </w:pPr>
+      <w:r>
+        <w:rPr>
+          <w:noProof/>
+        </w:rPr>
+        <w:drawing>
+          <wp:inline distT="0" distB="0" distL="0" distR="0" wp14:anchorId="435BD209" wp14:editId="4DC97198">
+            <wp:extent cx="5943600" cy="2759075"/>
+            <wp:effectExtent l="0" t="0" r="0" b="0"/>
+            <wp:docPr id="3" name="Picture 3"/>
+            <wp:cNvGraphicFramePr>
+              <a:graphicFrameLocks xmlns:a="http://schemas.openxmlformats.org/drawingml/2006/main" noChangeAspect="1"/>
+            </wp:cNvGraphicFramePr>
+            <a:graphic xmlns:a="http://schemas.openxmlformats.org/drawingml/2006/main">
+              <a:graphicData uri="http://schemas.openxmlformats.org/drawingml/2006/picture">
+                <pic:pic xmlns:pic="http://schemas.openxmlformats.org/drawingml/2006/picture">
+                  <pic:nvPicPr>
+                    <pic:cNvPr id="1" name=""/>
+                    <pic:cNvPicPr/>
+                  </pic:nvPicPr>
+                  <pic:blipFill>
+                    <a:blip r:embed="rId13"/>
+                    <a:stretch>
+                      <a:fillRect/>
+                    </a:stretch>
+                  </pic:blipFill>
+                  <pic:spPr>
+                    <a:xfrm>
+                      <a:off x="0" y="0"/>
+                      <a:ext cx="5943600" cy="2759075"/>
+                    </a:xfrm>
+                    <a:prstGeom prst="rect">
+                      <a:avLst/>
+                    </a:prstGeom>
+                  </pic:spPr>
+                </pic:pic>
+              </a:graphicData>
+            </a:graphic>
+          </wp:inline>
+        </w:drawing>
+      </w:r>
+    </w:p>
+    <w:p>
+      <w:pPr>
+        <w:pStyle w:val="ListParagraph"/>
+        <w:ind w:left="360"/>
+        <w:rPr>
+          <w:noProof/>
+        </w:rPr>
+      </w:pPr>
+      <w:r>
+        <w:rPr>
+          <w:noProof/>
+        </w:rPr>
+        <w:t xml:space="preserve"> </w:t>
+      </w:r>
+      <w:r>
+        <w:rPr>
+          <w:noProof/>
+        </w:rPr>
+        <w:t>After</w:t>
+      </w:r>
+      <w:r>
+        <w:rPr>
+          <w:noProof/>
+        </w:rPr>
+        <w:t xml:space="preserve"> </w:t>
+      </w:r>
+      <w:r>
+        <w:rPr>
+          <w:noProof/>
+        </w:rPr>
+        <w:drawing>
+          <wp:inline distT="0" distB="0" distL="0" distR="0" wp14:anchorId="3D59ECF8" wp14:editId="421C770E">
+            <wp:extent cx="5943600" cy="2379345"/>
+            <wp:effectExtent l="0" t="0" r="0" b="0"/>
+            <wp:docPr id="4" name="Picture 4"/>
+            <wp:cNvGraphicFramePr>
+              <a:graphicFrameLocks xmlns:a="http://schemas.openxmlformats.org/drawingml/2006/main" noChangeAspect="1"/>
+            </wp:cNvGraphicFramePr>
+            <a:graphic xmlns:a="http://schemas.openxmlformats.org/drawingml/2006/main">
+              <a:graphicData uri="http://schemas.openxmlformats.org/drawingml/2006/picture">
+                <pic:pic xmlns:pic="http://schemas.openxmlformats.org/drawingml/2006/picture">
+                  <pic:nvPicPr>
+                    <pic:cNvPr id="1" name=""/>
+                    <pic:cNvPicPr/>
+                  </pic:nvPicPr>
+                  <pic:blipFill>
+                    <a:blip r:embed="rId14"/>
+                    <a:stretch>
+                      <a:fillRect/>
+                    </a:stretch>
+                  </pic:blipFill>
+                  <pic:spPr>
+                    <a:xfrm>
+                      <a:off x="0" y="0"/>
+                      <a:ext cx="5943600" cy="2379345"/>
+                    </a:xfrm>
+                    <a:prstGeom prst="rect">
+                      <a:avLst/>
+                    </a:prstGeom>
+                  </pic:spPr>
+                </pic:pic>
+              </a:graphicData>
+            </a:graphic>
+          </wp:inline>
+        </w:drawing>
+      </w:r>
+    </w:p>
+    <w:p>
+      <w:pPr>
+        <w:pStyle w:val="ListParagraph"/>
+        <w:ind w:left="360"/>
+        <w:rPr>
+          <w:noProof/>
+        </w:rPr>
+      </w:pPr>
+    </w:p>
+    <w:p>
+      <w:pPr>
+        <w:pStyle w:val="ListParagraph"/>
+        <w:numPr>
+          <w:ilvl w:val="1"/>
+          <w:numId w:val="9"/>
+        </w:numPr>
+        <w:rPr>
+          <w:lang w:val="en-IN"/>
+        </w:rPr>
+      </w:pPr>
+      <w:r>
+        <w:rPr>
+          <w:lang w:val="en-IN"/>
+        </w:rPr>
+        <w:t xml:space="preserve">Run : </w:t>
+      </w:r>
+      <w:proofErr w:type="spellStart"/>
+      <w:r>
+        <w:t>sudo</w:t>
+      </w:r>
+      <w:proofErr w:type="spellEnd"/>
+      <w:r>
+        <w:t xml:space="preserve"> </w:t>
+      </w:r>
+      <w:proofErr w:type="spellStart"/>
+      <w:r>
+        <w:t>systemctl</w:t>
+      </w:r>
+      <w:proofErr w:type="spellEnd"/>
+      <w:r>
+        <w:t xml:space="preserve"> restart apache2</w:t>
+      </w:r>
+    </w:p>
+    <w:p>
+      <w:pPr>
+        <w:rPr>
+          <w:lang w:val="en-IN"/>
+        </w:rPr>
+      </w:pPr>
+      <w:r>
+        <w:rPr>
+          <w:lang w:val="en-IN"/>
+        </w:rPr>
+        <w:t>------------------------------------------------------------------------------------------------------------------------------------------</w:t>
+      </w:r>
+    </w:p>
+    <w:p>
+      <w:pPr>
+        <w:pStyle w:val="ListParagraph"/>
+        <w:numPr>
+          <w:ilvl w:val="1"/>
+          <w:numId w:val="9"/>
+        </w:numPr>
+        <w:rPr>
+          <w:lang w:val="en-IN"/>
+        </w:rPr>
+      </w:pPr>
+      <w:r>
+        <w:rPr>
+          <w:lang w:val="en-IN"/>
+        </w:rPr>
+        <w:lastRenderedPageBreak/>
+        <w:t xml:space="preserve">If </w:t>
+      </w:r>
+      <w:r>
+        <w:rPr>
+          <w:lang w:val="en-IN"/>
+        </w:rPr>
+        <w:t>default virtual host does not exist (</w:t>
+      </w:r>
+      <w:proofErr w:type="spellStart"/>
+      <w:r>
+        <w:rPr>
+          <w:lang w:val="en-IN"/>
+        </w:rPr>
+        <w:t>i.e</w:t>
+      </w:r>
+      <w:proofErr w:type="spellEnd"/>
+      <w:r>
+        <w:rPr>
+          <w:lang w:val="en-IN"/>
+        </w:rPr>
+        <w:t xml:space="preserve"> if </w:t>
+      </w:r>
+      <w:r>
+        <w:rPr>
+          <w:lang w:val="en-IN"/>
+        </w:rPr>
+        <w:t>000-default.conf</w:t>
+      </w:r>
+      <w:r>
+        <w:rPr>
+          <w:lang w:val="en-IN"/>
+        </w:rPr>
+        <w:t xml:space="preserve"> does not exists at this location </w:t>
+      </w:r>
+      <w:proofErr w:type="spellStart"/>
+      <w:r>
+        <w:rPr>
+          <w:lang w:val="en-IN"/>
+        </w:rPr>
+        <w:t>i.e</w:t>
+      </w:r>
+      <w:proofErr w:type="spellEnd"/>
+      <w:r>
+        <w:rPr>
+          <w:lang w:val="en-IN"/>
+        </w:rPr>
+        <w:t xml:space="preserve"> </w:t>
+      </w:r>
+      <w:r>
+        <w:rPr>
+          <w:lang w:val="en-IN"/>
+        </w:rPr>
+        <w:t>/etc/apache2/sites-enabled</w:t>
+      </w:r>
+      <w:r>
+        <w:rPr>
+          <w:lang w:val="en-IN"/>
+        </w:rPr>
+        <w:t>)</w:t>
+      </w:r>
+    </w:p>
+    <w:p>
+      <w:pPr>
+        <w:pStyle w:val="ListParagraph"/>
+        <w:numPr>
+          <w:ilvl w:val="2"/>
+          <w:numId w:val="9"/>
+        </w:numPr>
+        <w:rPr>
+          <w:lang w:val="en-IN"/>
+        </w:rPr>
+      </w:pPr>
+      <w:r>
+        <w:rPr>
+          <w:lang w:val="en-IN"/>
+        </w:rPr>
+        <w:t xml:space="preserve">Add your own custom virtual host file on this location </w:t>
+      </w:r>
+      <w:proofErr w:type="spellStart"/>
+      <w:r>
+        <w:rPr>
+          <w:lang w:val="en-IN"/>
+        </w:rPr>
+        <w:t>i.e</w:t>
+      </w:r>
+      <w:proofErr w:type="spellEnd"/>
+      <w:r>
+        <w:rPr>
+          <w:lang w:val="en-IN"/>
+        </w:rPr>
+        <w:t xml:space="preserve"> my-</w:t>
+      </w:r>
+      <w:proofErr w:type="spellStart"/>
+      <w:r>
+        <w:rPr>
+          <w:lang w:val="en-IN"/>
+        </w:rPr>
+        <w:t>dfp</w:t>
+      </w:r>
+      <w:proofErr w:type="spellEnd"/>
+      <w:r>
+        <w:rPr>
+          <w:lang w:val="en-IN"/>
+        </w:rPr>
+        <w:t>-</w:t>
+      </w:r>
+      <w:proofErr w:type="spellStart"/>
+      <w:r>
+        <w:rPr>
+          <w:lang w:val="en-IN"/>
+        </w:rPr>
+        <w:t>host</w:t>
+      </w:r>
+      <w:r>
+        <w:rPr>
+          <w:lang w:val="en-IN"/>
+        </w:rPr>
+        <w:t>.conf</w:t>
+      </w:r>
+      <w:proofErr w:type="spellEnd"/>
+    </w:p>
+    <w:p>
+      <w:pPr>
+        <w:pStyle w:val="ListParagraph"/>
+        <w:numPr>
+          <w:ilvl w:val="2"/>
+          <w:numId w:val="9"/>
+        </w:numPr>
+        <w:rPr>
+          <w:lang w:val="en-IN"/>
+        </w:rPr>
+      </w:pPr>
+      <w:r>
+        <w:rPr>
+          <w:lang w:val="en-IN"/>
+        </w:rPr>
+        <w:t>Add following code in that file</w:t>
+      </w:r>
+      <w:r>
+        <w:rPr>
+          <w:lang w:val="en-IN"/>
+        </w:rPr>
+        <w:t xml:space="preserve"> </w:t>
+      </w:r>
+    </w:p>
+    <w:bookmarkStart w:id="3" w:name="_MON_1721923189"/>
+    <w:bookmarkEnd w:id="3"/>
+    <w:p>
+      <w:pPr>
+        <w:pStyle w:val="ListParagraph"/>
+        <w:ind w:left="360"/>
+        <w:rPr>
+          <w:lang w:val="en-IN"/>
+        </w:rPr>
+      </w:pPr>
+      <w:r>
+        <w:rPr>
+          <w:lang w:val="en-IN"/>
+        </w:rPr>
+        <w:object w:dxaOrig="9026" w:dyaOrig="2699" w14:anchorId="467205D9">
+          <v:shape id="_x0000_i1044" type="#_x0000_t75" style="width:451.5pt;height:135pt" o:ole="">
+            <v:imagedata r:id="rId15" o:title=""/>
+          </v:shape>
+          <o:OLEObject Type="Embed" ProgID="Word.OpenDocumentText.12" ShapeID="_x0000_i1044" DrawAspect="Content" ObjectID="_1721926013" r:id="rId16"/>
+        </w:object>
+      </w:r>
+    </w:p>
+    <w:p>
+      <w:pPr>
+        <w:pStyle w:val="ListParagraph"/>
+        <w:numPr>
+          <w:ilvl w:val="2"/>
+          <w:numId w:val="9"/>
+        </w:numPr>
+        <w:rPr>
+          <w:lang w:val="en-IN"/>
+        </w:rPr>
+      </w:pPr>
+      <w:r>
+        <w:rPr>
+          <w:lang w:val="en-IN"/>
+        </w:rPr>
+        <w:t xml:space="preserve">Run : </w:t>
+      </w:r>
+      <w:proofErr w:type="spellStart"/>
+      <w:r>
+        <w:t>sudo</w:t>
+      </w:r>
+      <w:proofErr w:type="spellEnd"/>
+      <w:r>
+        <w:t xml:space="preserve"> </w:t>
+      </w:r>
+      <w:r>
+        <w:t xml:space="preserve">a2ensite </w:t>
+      </w:r>
+      <w:r>
+        <w:rPr>
+          <w:lang w:val="en-IN"/>
+        </w:rPr>
+        <w:t>my-</w:t>
+      </w:r>
+      <w:proofErr w:type="spellStart"/>
+      <w:r>
+        <w:rPr>
+          <w:lang w:val="en-IN"/>
+        </w:rPr>
+        <w:t>dfp</w:t>
+      </w:r>
+      <w:proofErr w:type="spellEnd"/>
+      <w:r>
+        <w:rPr>
+          <w:lang w:val="en-IN"/>
+        </w:rPr>
+        <w:t>-host</w:t>
+      </w:r>
+    </w:p>
+    <w:p>
+      <w:pPr>
+        <w:pStyle w:val="ListParagraph"/>
+        <w:numPr>
+          <w:ilvl w:val="2"/>
+          <w:numId w:val="9"/>
+        </w:numPr>
+        <w:rPr>
+          <w:lang w:val="en-IN"/>
+        </w:rPr>
+      </w:pPr>
+      <w:r>
+        <w:rPr>
+          <w:lang w:val="en-IN"/>
+        </w:rPr>
+        <w:t xml:space="preserve">Run : </w:t>
+      </w:r>
+      <w:proofErr w:type="spellStart"/>
+      <w:r>
+        <w:t>sudo</w:t>
+      </w:r>
+      <w:proofErr w:type="spellEnd"/>
+      <w:r>
+        <w:t xml:space="preserve"> </w:t>
+      </w:r>
+      <w:proofErr w:type="spellStart"/>
+      <w:r>
+        <w:t>systemctl</w:t>
+      </w:r>
+      <w:proofErr w:type="spellEnd"/>
+      <w:r>
+        <w:t xml:space="preserve"> restart apache2</w:t>
+      </w:r>
+    </w:p>
+    <w:p>
+      <w:pPr>
+        <w:pStyle w:val="ListParagraph"/>
+        <w:ind w:left="2880"/>
         <w:rPr>
           <w:lang w:val="en-IN"/>
         </w:rPr>
@@ -2084,7 +3848,7 @@
   <w:abstractNum w:abstractNumId="0" w15:restartNumberingAfterBreak="0">
     <w:nsid w:val="01C458C6"/>
     <w:multiLevelType w:val="hybridMultilevel"/>
-    <w:tmpl w:val="459CD5CA"/>
+    <w:tmpl w:val="C6CE669A"/>
     <w:lvl w:ilvl="0" w:tplc="40090001">
       <w:start w:val="1"/>
       <w:numFmt w:val="bullet"/>
@@ -2109,7 +3873,7 @@
         <w:rFonts w:ascii="Symbol" w:hAnsi="Symbol" w:hint="default"/>
       </w:rPr>
     </w:lvl>
-    <w:lvl w:ilvl="2" w:tplc="40090005" w:tentative="1">
+    <w:lvl w:ilvl="2" w:tplc="40090005">
       <w:start w:val="1"/>
       <w:numFmt w:val="bullet"/>
       <w:lvlText w:val=""/>
@@ -2121,7 +3885,7 @@
         <w:rFonts w:ascii="Wingdings" w:hAnsi="Wingdings" w:hint="default"/>
       </w:rPr>
     </w:lvl>
-    <w:lvl w:ilvl="3" w:tplc="40090001" w:tentative="1">
+    <w:lvl w:ilvl="3" w:tplc="40090001">
       <w:start w:val="1"/>
       <w:numFmt w:val="bullet"/>
       <w:lvlText w:val=""/>
@@ -2421,6 +4185,119 @@
     </w:lvl>
   </w:abstractNum>
   <w:abstractNum w:abstractNumId="3" w15:restartNumberingAfterBreak="0">
+    <w:nsid w:val="11E64D22"/>
+    <w:multiLevelType w:val="hybridMultilevel"/>
+    <w:tmpl w:val="A3321F7C"/>
+    <w:lvl w:ilvl="0" w:tplc="40090001">
+      <w:start w:val="1"/>
+      <w:numFmt w:val="bullet"/>
+      <w:lvlText w:val=""/>
+      <w:lvlJc w:val="left"/>
+      <w:pPr>
+        <w:ind w:left="360" w:hanging="360"/>
+      </w:pPr>
+      <w:rPr>
+        <w:rFonts w:ascii="Symbol" w:hAnsi="Symbol" w:hint="default"/>
+      </w:rPr>
+    </w:lvl>
+    <w:lvl w:ilvl="1" w:tplc="40090003">
+      <w:start w:val="1"/>
+      <w:numFmt w:val="bullet"/>
+      <w:lvlText w:val="o"/>
+      <w:lvlJc w:val="left"/>
+      <w:pPr>
+        <w:ind w:left="1080" w:hanging="360"/>
+      </w:pPr>
+      <w:rPr>
+        <w:rFonts w:ascii="Courier New" w:hAnsi="Courier New" w:cs="Courier New" w:hint="default"/>
+      </w:rPr>
+    </w:lvl>
+    <w:lvl w:ilvl="2" w:tplc="40090005">
+      <w:start w:val="1"/>
+      <w:numFmt w:val="bullet"/>
+      <w:lvlText w:val=""/>
+      <w:lvlJc w:val="left"/>
+      <w:pPr>
+        <w:ind w:left="1800" w:hanging="360"/>
+      </w:pPr>
+      <w:rPr>
+        <w:rFonts w:ascii="Wingdings" w:hAnsi="Wingdings" w:hint="default"/>
+      </w:rPr>
+    </w:lvl>
+    <w:lvl w:ilvl="3" w:tplc="40090001" w:tentative="1">
+      <w:start w:val="1"/>
+      <w:numFmt w:val="bullet"/>
+      <w:lvlText w:val=""/>
+      <w:lvlJc w:val="left"/>
+      <w:pPr>
+        <w:ind w:left="2520" w:hanging="360"/>
+      </w:pPr>
+      <w:rPr>
+        <w:rFonts w:ascii="Symbol" w:hAnsi="Symbol" w:hint="default"/>
+      </w:rPr>
+    </w:lvl>
+    <w:lvl w:ilvl="4" w:tplc="40090003" w:tentative="1">
+      <w:start w:val="1"/>
+      <w:numFmt w:val="bullet"/>
+      <w:lvlText w:val="o"/>
+      <w:lvlJc w:val="left"/>
+      <w:pPr>
+        <w:ind w:left="3240" w:hanging="360"/>
+      </w:pPr>
+      <w:rPr>
+        <w:rFonts w:ascii="Courier New" w:hAnsi="Courier New" w:cs="Courier New" w:hint="default"/>
+      </w:rPr>
+    </w:lvl>
+    <w:lvl w:ilvl="5" w:tplc="40090005" w:tentative="1">
+      <w:start w:val="1"/>
+      <w:numFmt w:val="bullet"/>
+      <w:lvlText w:val=""/>
+      <w:lvlJc w:val="left"/>
+      <w:pPr>
+        <w:ind w:left="3960" w:hanging="360"/>
+      </w:pPr>
+      <w:rPr>
+        <w:rFonts w:ascii="Wingdings" w:hAnsi="Wingdings" w:hint="default"/>
+      </w:rPr>
+    </w:lvl>
+    <w:lvl w:ilvl="6" w:tplc="40090001" w:tentative="1">
+      <w:start w:val="1"/>
+      <w:numFmt w:val="bullet"/>
+      <w:lvlText w:val=""/>
+      <w:lvlJc w:val="left"/>
+      <w:pPr>
+        <w:ind w:left="4680" w:hanging="360"/>
+      </w:pPr>
+      <w:rPr>
+        <w:rFonts w:ascii="Symbol" w:hAnsi="Symbol" w:hint="default"/>
+      </w:rPr>
+    </w:lvl>
+    <w:lvl w:ilvl="7" w:tplc="40090003" w:tentative="1">
+      <w:start w:val="1"/>
+      <w:numFmt w:val="bullet"/>
+      <w:lvlText w:val="o"/>
+      <w:lvlJc w:val="left"/>
+      <w:pPr>
+        <w:ind w:left="5400" w:hanging="360"/>
+      </w:pPr>
+      <w:rPr>
+        <w:rFonts w:ascii="Courier New" w:hAnsi="Courier New" w:cs="Courier New" w:hint="default"/>
+      </w:rPr>
+    </w:lvl>
+    <w:lvl w:ilvl="8" w:tplc="40090005" w:tentative="1">
+      <w:start w:val="1"/>
+      <w:numFmt w:val="bullet"/>
+      <w:lvlText w:val=""/>
+      <w:lvlJc w:val="left"/>
+      <w:pPr>
+        <w:ind w:left="6120" w:hanging="360"/>
+      </w:pPr>
+      <w:rPr>
+        <w:rFonts w:ascii="Wingdings" w:hAnsi="Wingdings" w:hint="default"/>
+      </w:rPr>
+    </w:lvl>
+  </w:abstractNum>
+  <w:abstractNum w:abstractNumId="4" w15:restartNumberingAfterBreak="0">
     <w:nsid w:val="1D5570EC"/>
     <w:multiLevelType w:val="hybridMultilevel"/>
     <w:tmpl w:val="365CEE7C"/>
@@ -2533,7 +4410,7 @@
       </w:rPr>
     </w:lvl>
   </w:abstractNum>
-  <w:abstractNum w:abstractNumId="4" w15:restartNumberingAfterBreak="0">
+  <w:abstractNum w:abstractNumId="5" w15:restartNumberingAfterBreak="0">
     <w:nsid w:val="3701511B"/>
     <w:multiLevelType w:val="hybridMultilevel"/>
     <w:tmpl w:val="A1104B9E"/>
@@ -2646,7 +4523,7 @@
       </w:rPr>
     </w:lvl>
   </w:abstractNum>
-  <w:abstractNum w:abstractNumId="5" w15:restartNumberingAfterBreak="0">
+  <w:abstractNum w:abstractNumId="6" w15:restartNumberingAfterBreak="0">
     <w:nsid w:val="591B1F32"/>
     <w:multiLevelType w:val="hybridMultilevel"/>
     <w:tmpl w:val="145A37A2"/>
@@ -2759,7 +4636,7 @@
       </w:rPr>
     </w:lvl>
   </w:abstractNum>
-  <w:abstractNum w:abstractNumId="6" w15:restartNumberingAfterBreak="0">
+  <w:abstractNum w:abstractNumId="7" w15:restartNumberingAfterBreak="0">
     <w:nsid w:val="734E40A1"/>
     <w:multiLevelType w:val="hybridMultilevel"/>
     <w:tmpl w:val="2E56EEF6"/>
@@ -2845,7 +4722,7 @@
       </w:pPr>
     </w:lvl>
   </w:abstractNum>
-  <w:abstractNum w:abstractNumId="7" w15:restartNumberingAfterBreak="0">
+  <w:abstractNum w:abstractNumId="8" w15:restartNumberingAfterBreak="0">
     <w:nsid w:val="7A7B1413"/>
     <w:multiLevelType w:val="hybridMultilevel"/>
     <w:tmpl w:val="BA969B04"/>
@@ -2959,19 +4836,19 @@
     </w:lvl>
   </w:abstractNum>
   <w:num w:numId="1" w16cid:durableId="1442994633">
-    <w:abstractNumId w:val="4"/>
+    <w:abstractNumId w:val="5"/>
   </w:num>
   <w:num w:numId="2" w16cid:durableId="1277567860">
-    <w:abstractNumId w:val="5"/>
+    <w:abstractNumId w:val="6"/>
   </w:num>
   <w:num w:numId="3" w16cid:durableId="996763435">
-    <w:abstractNumId w:val="3"/>
+    <w:abstractNumId w:val="4"/>
   </w:num>
   <w:num w:numId="4" w16cid:durableId="1309557514">
     <w:abstractNumId w:val="1"/>
   </w:num>
   <w:num w:numId="5" w16cid:durableId="1133400442">
-    <w:abstractNumId w:val="7"/>
+    <w:abstractNumId w:val="8"/>
   </w:num>
   <w:num w:numId="6" w16cid:durableId="1943495379">
     <w:abstractNumId w:val="2"/>
@@ -2980,7 +4857,10 @@
     <w:abstractNumId w:val="0"/>
   </w:num>
   <w:num w:numId="8" w16cid:durableId="418260623">
-    <w:abstractNumId w:val="6"/>
+    <w:abstractNumId w:val="7"/>
+  </w:num>
+  <w:num w:numId="9" w16cid:durableId="1141194175">
+    <w:abstractNumId w:val="3"/>
   </w:num>
 </w:numbering>
 </file>

</xml_diff>